<commit_message>
Major Update to Manuscript
</commit_message>
<xml_diff>
--- a/analyses/Read Me.docx
+++ b/analyses/Read Me.docx
@@ -628,9 +628,79 @@
         </w:rPr>
       </w:pPr>
     </w:p>
+    <w:p/>
     <w:p>
       <w:r>
-        <w:t xml:space="preserve"> </w:t>
+        <w:t>### Analyses (Reported in the Manuscript)</w:t>
+      </w:r>
+    </w:p>
+    <w:p>
+      <w:r>
+        <w:t>Analyses were conducted in RStudio and can be found in the “analyses” folder in the root directory. Results can be inspected by clicking on the reproducible reports. The Rmd files that created them can also be inspected or rerun.</w:t>
+      </w:r>
+    </w:p>
+    <w:p/>
+    <w:p>
+      <w:r>
+        <w:t>1. 1. Exploratory_Exp_1-4_Preregistered_Analyses.html. This file covers the exploratory analyses reported in the manuscript (see Experiments 1-4).</w:t>
+      </w:r>
+    </w:p>
+    <w:p>
+      <w:r>
+        <w:t>2. 2. Confirmatory_Exp_5_Preregistered_Analyses.html. This file covers the confirmatory analyses reported in the manuscript (see Experiment 5).</w:t>
+      </w:r>
+    </w:p>
+    <w:p/>
+    <w:p>
+      <w:r>
+        <w:t>### Extra Analyses (For Interested Readers)</w:t>
+      </w:r>
+    </w:p>
+    <w:p>
+      <w:pPr>
+        <w:rPr>
+          <w:lang w:val="en-US"/>
+        </w:rPr>
+      </w:pPr>
+      <w:r>
+        <w:rPr>
+          <w:lang w:val="en-US"/>
+        </w:rPr>
+        <w:t xml:space="preserve">1. </w:t>
+      </w:r>
+      <w:r>
+        <w:rPr>
+          <w:lang w:val="en-US"/>
+        </w:rPr>
+        <w:t>0. Exploratory_Exp_1-4_Preregistered_Analyses (Pre_Exclusions)</w:t>
+      </w:r>
+      <w:r>
+        <w:rPr>
+          <w:lang w:val="en-US"/>
+        </w:rPr>
+        <w:t>.html. Reports the same set of analyses as in the manuscript but with all participants (i.e., pre-exclusions). During the Review process a Reviewer requested that we re-run the analyses with all participants (pre-exclusions). Interested parties can inspect these results for themselves.</w:t>
+      </w:r>
+    </w:p>
+    <w:p>
+      <w:r>
+        <w:rPr>
+          <w:lang w:val="en-US"/>
+        </w:rPr>
+        <w:t>2</w:t>
+      </w:r>
+      <w:r>
+        <w:t>. analyses_exp_1-6_exploratory.rmd. This file covers exploratory (Bayesian) analyses of the results for all the exploratory studies we rand (experiments 1-6) and formed the basis of our power analysis via simulation (which was used to determine the sample size for our confirmatory study).</w:t>
+      </w:r>
+    </w:p>
+    <w:p>
+      <w:r>
+        <w:rPr>
+          <w:lang w:val="en-US"/>
+        </w:rPr>
+        <w:t>3</w:t>
+      </w:r>
+      <w:r>
+        <w:t>. power_analysis_via_simulation.rmd. This file covers the method via which we determined the necessary sample size for our confirmatory study.</w:t>
       </w:r>
     </w:p>
     <w:p/>

</xml_diff>